<commit_message>
Changing global name hadoop as 'Saltuk Bugra Gokturk'
</commit_message>
<xml_diff>
--- a/hbase/Documentation_of_hbase_pig_hortonworks.docx
+++ b/hbase/Documentation_of_hbase_pig_hortonworks.docx
@@ -1379,8 +1379,6 @@
           <w:szCs w:val="32"/>
         </w:rPr>
       </w:pPr>
-      <w:bookmarkStart w:id="0" w:name="_GoBack"/>
-      <w:bookmarkEnd w:id="0"/>
     </w:p>
     <w:p>
       <w:pPr>
@@ -9219,7 +9217,6 @@
         </w:rPr>
         <w:t>’ ”</w:t>
       </w:r>
-      <w:proofErr w:type="gramStart"/>
       <w:r>
         <w:rPr>
           <w:rFonts w:cs="Menlo Regular"/>
@@ -9227,9 +9224,8 @@
           <w:sz w:val="32"/>
           <w:szCs w:val="32"/>
         </w:rPr>
-        <w:t>:To</w:t>
-      </w:r>
-      <w:proofErr w:type="gramEnd"/>
+        <w:t xml:space="preserve"> </w:t>
+      </w:r>
       <w:r>
         <w:rPr>
           <w:rFonts w:cs="Menlo Regular"/>
@@ -9237,7 +9233,27 @@
           <w:sz w:val="32"/>
           <w:szCs w:val="32"/>
         </w:rPr>
-        <w:t xml:space="preserve"> use view </w:t>
+        <w:t>:</w:t>
+      </w:r>
+      <w:r>
+        <w:rPr>
+          <w:rFonts w:cs="Menlo Regular"/>
+          <w:color w:val="000000"/>
+          <w:sz w:val="32"/>
+          <w:szCs w:val="32"/>
+        </w:rPr>
+        <w:t xml:space="preserve"> </w:t>
+      </w:r>
+      <w:bookmarkStart w:id="0" w:name="_GoBack"/>
+      <w:bookmarkEnd w:id="0"/>
+      <w:r>
+        <w:rPr>
+          <w:rFonts w:cs="Menlo Regular"/>
+          <w:color w:val="000000"/>
+          <w:sz w:val="32"/>
+          <w:szCs w:val="32"/>
+        </w:rPr>
+        <w:t xml:space="preserve">To use view </w:t>
       </w:r>
       <w:proofErr w:type="spellStart"/>
       <w:r>
@@ -17417,7 +17433,7 @@
 </file>
 
 <file path=customXml/itemProps1.xml><?xml version="1.0" encoding="utf-8"?>
-<ds:datastoreItem xmlns:ds="http://schemas.openxmlformats.org/officeDocument/2006/customXml" ds:itemID="{6A6E0A14-9640-224F-95D7-73B76F48B7FD}">
+<ds:datastoreItem xmlns:ds="http://schemas.openxmlformats.org/officeDocument/2006/customXml" ds:itemID="{84DA0032-AEFD-A642-A7B9-2E0E1E1D0F25}">
   <ds:schemaRefs>
     <ds:schemaRef ds:uri="http://schemas.openxmlformats.org/officeDocument/2006/bibliography"/>
   </ds:schemaRefs>

</xml_diff>